<commit_message>
Completed BestBuy API call
</commit_message>
<xml_diff>
--- a/assets/Docs/Proposal.docx
+++ b/assets/Docs/Proposal.docx
@@ -14,6 +14,13 @@
         </w:rPr>
         <w:t>MVP:</w:t>
       </w:r>
+    </w:p>
+    <w:p>
+      <w:pPr>
+        <w:rPr>
+          <w:b/>
+        </w:rPr>
+      </w:pPr>
     </w:p>
     <w:p>
       <w:r>
@@ -34,8 +41,6 @@
       <w:r>
         <w:t>(IGDB.com)</w:t>
       </w:r>
-      <w:bookmarkStart w:id="0" w:name="_GoBack"/>
-      <w:bookmarkEnd w:id="0"/>
     </w:p>
     <w:p>
       <w:pPr>
@@ -231,7 +236,15 @@
         <w:t>Solution:</w:t>
       </w:r>
       <w:r>
-        <w:t xml:space="preserve"> Aggregate the product details as well the inventory level info in one platform and the user will be able to add to the cart without leaving the site. (One Stop Shot Experience)</w:t>
+        <w:t xml:space="preserve"> Aggregate the product details as well the inventory level info in one platform and the user will be able to add to the cart without leaving the site. (One Stop Sho</w:t>
+      </w:r>
+      <w:r>
+        <w:t>p</w:t>
+      </w:r>
+      <w:bookmarkStart w:id="0" w:name="_GoBack"/>
+      <w:bookmarkEnd w:id="0"/>
+      <w:r>
+        <w:t xml:space="preserve"> Experience)</w:t>
       </w:r>
     </w:p>
     <w:p>

</xml_diff>